<commit_message>
version 2.0.1 avec les tests unitaires
</commit_message>
<xml_diff>
--- a/src/etude/rapport_projet_barry.docx
+++ b/src/etude/rapport_projet_barry.docx
@@ -456,21 +456,12 @@
                                 <w:szCs w:val="28"/>
                               </w:rPr>
                             </w:pPr>
-                            <w:proofErr w:type="spellStart"/>
                             <w:r>
                               <w:rPr>
                                 <w:sz w:val="28"/>
                                 <w:szCs w:val="28"/>
                               </w:rPr>
-                              <w:t>Vincencini</w:t>
-                            </w:r>
-                            <w:proofErr w:type="spellEnd"/>
-                            <w:r>
-                              <w:rPr>
-                                <w:sz w:val="28"/>
-                                <w:szCs w:val="28"/>
-                              </w:rPr>
-                              <w:t xml:space="preserve"> Jacques</w:t>
+                              <w:t>Vincencini Jacques</w:t>
                             </w:r>
                             <w:r>
                               <w:rPr>
@@ -549,21 +540,12 @@
                           <w:szCs w:val="28"/>
                         </w:rPr>
                       </w:pPr>
-                      <w:proofErr w:type="spellStart"/>
                       <w:r>
                         <w:rPr>
                           <w:sz w:val="28"/>
                           <w:szCs w:val="28"/>
                         </w:rPr>
-                        <w:t>Vincencini</w:t>
-                      </w:r>
-                      <w:proofErr w:type="spellEnd"/>
-                      <w:r>
-                        <w:rPr>
-                          <w:sz w:val="28"/>
-                          <w:szCs w:val="28"/>
-                        </w:rPr>
-                        <w:t xml:space="preserve"> Jacques</w:t>
+                        <w:t>Vincencini Jacques</w:t>
                       </w:r>
                       <w:r>
                         <w:rPr>
@@ -1134,15 +1116,7 @@
           <w:sz w:val="24"/>
           <w:szCs w:val="24"/>
         </w:rPr>
-        <w:t xml:space="preserve"> générer la documentation du projet et enfin ajouter le projet sur </w:t>
-      </w:r>
-      <w:proofErr w:type="spellStart"/>
-      <w:r>
-        <w:rPr>
-          <w:sz w:val="24"/>
-          <w:szCs w:val="24"/>
-        </w:rPr>
-        <w:t>Gi</w:t>
+        <w:t xml:space="preserve"> générer la documentation du projet et enfin ajouter le projet sur Gi</w:t>
       </w:r>
       <w:r>
         <w:rPr>
@@ -1156,15 +1130,7 @@
           <w:sz w:val="24"/>
           <w:szCs w:val="24"/>
         </w:rPr>
-        <w:t>Lab</w:t>
-      </w:r>
-      <w:proofErr w:type="spellEnd"/>
-      <w:r>
-        <w:rPr>
-          <w:sz w:val="24"/>
-          <w:szCs w:val="24"/>
-        </w:rPr>
-        <w:t>.</w:t>
+        <w:t>Lab.</w:t>
       </w:r>
     </w:p>
     <w:p>
@@ -3299,7 +3265,6 @@
           <w:szCs w:val="24"/>
         </w:rPr>
       </w:pPr>
-      <w:proofErr w:type="spellStart"/>
       <w:r>
         <w:rPr>
           <w:b/>
@@ -3327,7 +3292,6 @@
         </w:rPr>
         <w:t>condition</w:t>
       </w:r>
-      <w:proofErr w:type="spellEnd"/>
     </w:p>
     <w:p>
       <w:pPr>
@@ -3506,17 +3470,8 @@
           <w:sz w:val="24"/>
           <w:szCs w:val="24"/>
         </w:rPr>
-        <w:t xml:space="preserve">A) si la liste ne contient pas l’objet à effacer </w:t>
-      </w:r>
-      <w:proofErr w:type="spellStart"/>
-      <w:r>
-        <w:rPr>
-          <w:sz w:val="24"/>
-          <w:szCs w:val="24"/>
-        </w:rPr>
-        <w:t>ExceptionSupprimer</w:t>
-      </w:r>
-      <w:proofErr w:type="spellEnd"/>
+        <w:t>A) si la liste ne contient pas l’objet à effacer ExceptionSupprimer</w:t>
+      </w:r>
     </w:p>
     <w:p>
       <w:pPr>
@@ -3595,7 +3550,6 @@
           <w:szCs w:val="24"/>
         </w:rPr>
       </w:pPr>
-      <w:proofErr w:type="spellStart"/>
       <w:r>
         <w:rPr>
           <w:b/>
@@ -3605,7 +3559,6 @@
         </w:rPr>
         <w:t>Post-condition</w:t>
       </w:r>
-      <w:proofErr w:type="spellEnd"/>
     </w:p>
     <w:p>
       <w:pPr>
@@ -3766,17 +3719,8 @@
           <w:rFonts w:ascii="Arial" w:hAnsi="Arial" w:cs="Arial"/>
           <w:color w:val="000000"/>
         </w:rPr>
-        <w:t xml:space="preserve">sinon lève une </w:t>
-      </w:r>
-      <w:proofErr w:type="spellStart"/>
-      <w:r>
-        <w:rPr>
-          <w:rFonts w:ascii="Arial" w:hAnsi="Arial" w:cs="Arial"/>
-          <w:color w:val="000000"/>
-        </w:rPr>
-        <w:t>exceptionManger</w:t>
-      </w:r>
-      <w:proofErr w:type="spellEnd"/>
+        <w:t>sinon lève une exceptionManger</w:t>
+      </w:r>
     </w:p>
     <w:p>
       <w:pPr>
@@ -3827,7 +3771,6 @@
           <w:szCs w:val="24"/>
         </w:rPr>
       </w:pPr>
-      <w:proofErr w:type="spellStart"/>
       <w:r>
         <w:rPr>
           <w:b/>
@@ -3837,7 +3780,6 @@
         </w:rPr>
         <w:t>Post-condition</w:t>
       </w:r>
-      <w:proofErr w:type="spellEnd"/>
     </w:p>
     <w:p>
       <w:pPr>
@@ -4090,7 +4032,6 @@
           <w:szCs w:val="24"/>
         </w:rPr>
       </w:pPr>
-      <w:proofErr w:type="spellStart"/>
       <w:r>
         <w:rPr>
           <w:b/>
@@ -4100,7 +4041,6 @@
         </w:rPr>
         <w:t>Post-condition</w:t>
       </w:r>
-      <w:proofErr w:type="spellEnd"/>
     </w:p>
     <w:p>
       <w:pPr>
@@ -4366,7 +4306,6 @@
           <w:szCs w:val="24"/>
         </w:rPr>
       </w:pPr>
-      <w:proofErr w:type="spellStart"/>
       <w:r>
         <w:rPr>
           <w:b/>
@@ -4376,7 +4315,6 @@
         </w:rPr>
         <w:t>Post-condition</w:t>
       </w:r>
-      <w:proofErr w:type="spellEnd"/>
     </w:p>
     <w:p>
       <w:pPr>
@@ -4611,7 +4549,6 @@
           <w:szCs w:val="24"/>
         </w:rPr>
       </w:pPr>
-      <w:proofErr w:type="spellStart"/>
       <w:r>
         <w:rPr>
           <w:b/>
@@ -4621,7 +4558,6 @@
         </w:rPr>
         <w:t>Post-condition</w:t>
       </w:r>
-      <w:proofErr w:type="spellEnd"/>
     </w:p>
     <w:p>
       <w:pPr>
@@ -4904,7 +4840,6 @@
           <w:szCs w:val="24"/>
         </w:rPr>
       </w:pPr>
-      <w:proofErr w:type="spellStart"/>
       <w:r>
         <w:rPr>
           <w:b/>
@@ -4914,7 +4849,6 @@
         </w:rPr>
         <w:t>Post-condition</w:t>
       </w:r>
-      <w:proofErr w:type="spellEnd"/>
     </w:p>
     <w:p>
       <w:pPr>
@@ -5021,7 +4955,6 @@
           <w:szCs w:val="24"/>
         </w:rPr>
       </w:pPr>
-      <w:proofErr w:type="spellStart"/>
       <w:r>
         <w:rPr>
           <w:sz w:val="24"/>
@@ -5029,7 +4962,6 @@
         </w:rPr>
         <w:t>ExceptionManger</w:t>
       </w:r>
-      <w:proofErr w:type="spellEnd"/>
     </w:p>
     <w:p>
       <w:pPr>
@@ -5044,7 +4976,6 @@
           <w:szCs w:val="24"/>
         </w:rPr>
       </w:pPr>
-      <w:proofErr w:type="spellStart"/>
       <w:r>
         <w:rPr>
           <w:sz w:val="24"/>
@@ -5052,7 +4983,6 @@
         </w:rPr>
         <w:t>ExceptionSupprimer</w:t>
       </w:r>
-      <w:proofErr w:type="spellEnd"/>
     </w:p>
     <w:p>
       <w:pPr>
@@ -5067,7 +4997,6 @@
           <w:szCs w:val="24"/>
         </w:rPr>
       </w:pPr>
-      <w:proofErr w:type="spellStart"/>
       <w:r>
         <w:rPr>
           <w:sz w:val="24"/>
@@ -5075,7 +5004,6 @@
         </w:rPr>
         <w:t>ExceptionEntier</w:t>
       </w:r>
-      <w:proofErr w:type="spellEnd"/>
     </w:p>
     <w:p>
       <w:pPr>
@@ -5090,7 +5018,6 @@
           <w:szCs w:val="24"/>
         </w:rPr>
       </w:pPr>
-      <w:proofErr w:type="spellStart"/>
       <w:r>
         <w:rPr>
           <w:sz w:val="24"/>
@@ -5098,7 +5025,6 @@
         </w:rPr>
         <w:t>ExceptionAjouter</w:t>
       </w:r>
-      <w:proofErr w:type="spellEnd"/>
     </w:p>
     <w:p>
       <w:pPr>
@@ -5300,11 +5226,12 @@
         <w:rPr>
           <w:noProof/>
         </w:rPr>
+        <w:lastRenderedPageBreak/>
         <w:drawing>
-          <wp:inline distT="0" distB="0" distL="0" distR="0" wp14:anchorId="058F68C4" wp14:editId="44AF1271">
-            <wp:extent cx="5760720" cy="3912870"/>
+          <wp:inline distT="0" distB="0" distL="0" distR="0" wp14:anchorId="15D630EE" wp14:editId="7C36569C">
+            <wp:extent cx="5760720" cy="4555490"/>
             <wp:effectExtent l="0" t="0" r="0" b="0"/>
-            <wp:docPr id="6" name="Picture 6"/>
+            <wp:docPr id="9" name="Picture 9"/>
             <wp:cNvGraphicFramePr>
               <a:graphicFrameLocks xmlns:a="http://schemas.openxmlformats.org/drawingml/2006/main" noChangeAspect="1"/>
             </wp:cNvGraphicFramePr>
@@ -5324,7 +5251,7 @@
                   <pic:spPr>
                     <a:xfrm>
                       <a:off x="0" y="0"/>
-                      <a:ext cx="5760720" cy="3912870"/>
+                      <a:ext cx="5760720" cy="4555490"/>
                     </a:xfrm>
                     <a:prstGeom prst="rect">
                       <a:avLst/>
@@ -5421,126 +5348,8 @@
           </wp:inline>
         </w:drawing>
       </w:r>
-    </w:p>
-    <w:p>
-      <w:pPr>
-        <w:ind w:left="360"/>
-        <w:rPr>
-          <w:b/>
-          <w:bCs/>
-          <w:sz w:val="40"/>
-          <w:szCs w:val="40"/>
-        </w:rPr>
-      </w:pPr>
-    </w:p>
-    <w:p>
-      <w:pPr>
-        <w:ind w:left="360"/>
-        <w:rPr>
-          <w:b/>
-          <w:bCs/>
-          <w:sz w:val="40"/>
-          <w:szCs w:val="40"/>
-        </w:rPr>
-      </w:pPr>
-    </w:p>
-    <w:p>
-      <w:pPr>
-        <w:ind w:left="360"/>
-        <w:rPr>
-          <w:b/>
-          <w:bCs/>
-          <w:sz w:val="40"/>
-          <w:szCs w:val="40"/>
-        </w:rPr>
-      </w:pPr>
-    </w:p>
-    <w:p>
-      <w:pPr>
-        <w:ind w:left="360"/>
-        <w:rPr>
-          <w:b/>
-          <w:bCs/>
-          <w:sz w:val="40"/>
-          <w:szCs w:val="40"/>
-        </w:rPr>
-      </w:pPr>
-    </w:p>
-    <w:p>
-      <w:pPr>
-        <w:ind w:left="360"/>
-        <w:rPr>
-          <w:b/>
-          <w:bCs/>
-          <w:sz w:val="40"/>
-          <w:szCs w:val="40"/>
-        </w:rPr>
-      </w:pPr>
-    </w:p>
-    <w:p>
-      <w:pPr>
-        <w:ind w:left="360"/>
-        <w:rPr>
-          <w:b/>
-          <w:bCs/>
-          <w:sz w:val="40"/>
-          <w:szCs w:val="40"/>
-        </w:rPr>
-      </w:pPr>
-    </w:p>
-    <w:p>
-      <w:pPr>
-        <w:ind w:left="360"/>
-        <w:rPr>
-          <w:b/>
-          <w:bCs/>
-          <w:sz w:val="40"/>
-          <w:szCs w:val="40"/>
-        </w:rPr>
-      </w:pPr>
-    </w:p>
-    <w:p>
-      <w:pPr>
-        <w:rPr>
-          <w:b/>
-          <w:bCs/>
-          <w:sz w:val="40"/>
-          <w:szCs w:val="40"/>
-        </w:rPr>
-      </w:pPr>
-    </w:p>
-    <w:p>
-      <w:pPr>
-        <w:rPr>
-          <w:b/>
-          <w:bCs/>
-          <w:sz w:val="40"/>
-          <w:szCs w:val="40"/>
-        </w:rPr>
-      </w:pPr>
-    </w:p>
-    <w:p>
-      <w:pPr>
-        <w:rPr>
-          <w:b/>
-          <w:bCs/>
-          <w:sz w:val="40"/>
-          <w:szCs w:val="40"/>
-        </w:rPr>
-      </w:pPr>
       <w:bookmarkStart w:id="0" w:name="_GoBack"/>
       <w:bookmarkEnd w:id="0"/>
-    </w:p>
-    <w:p>
-      <w:pPr>
-        <w:ind w:left="360"/>
-        <w:rPr>
-          <w:b/>
-          <w:bCs/>
-          <w:sz w:val="40"/>
-          <w:szCs w:val="40"/>
-        </w:rPr>
-      </w:pPr>
     </w:p>
     <w:p>
       <w:pPr>
@@ -8711,7 +8520,7 @@
 </file>
 
 <file path=customXml/itemProps1.xml><?xml version="1.0" encoding="utf-8"?>
-<ds:datastoreItem xmlns:ds="http://schemas.openxmlformats.org/officeDocument/2006/customXml" ds:itemID="{493FC2DA-5B52-43D4-89F6-54754C1C901B}">
+<ds:datastoreItem xmlns:ds="http://schemas.openxmlformats.org/officeDocument/2006/customXml" ds:itemID="{4AE800EC-403F-4FE4-8056-B1F5080438DE}">
   <ds:schemaRefs>
     <ds:schemaRef ds:uri="http://schemas.openxmlformats.org/officeDocument/2006/bibliography"/>
   </ds:schemaRefs>

</xml_diff>